<commit_message>
This is so slowwwww
</commit_message>
<xml_diff>
--- a/ToSubmit/Pt8_Word/Pt8_ShortAns.docx
+++ b/ToSubmit/Pt8_Word/Pt8_ShortAns.docx
@@ -10,12 +10,14 @@
         <w:jc w:val="both"/>
         <w:rPr>
           <w:rFonts w:ascii="Helvetica" w:hAnsi="Helvetica"/>
-          <w:color w:val="24292E"/>
-        </w:rPr>
-      </w:pPr>
-      <w:r>
-        <w:rPr>
-          <w:rFonts w:ascii="Helvetica" w:hAnsi="Helvetica"/>
+          <w:b/>
+          <w:color w:val="24292E"/>
+        </w:rPr>
+      </w:pPr>
+      <w:r>
+        <w:rPr>
+          <w:rFonts w:ascii="Helvetica" w:hAnsi="Helvetica"/>
+          <w:b/>
           <w:color w:val="24292E"/>
         </w:rPr>
         <w:t>A. The qualitative comparsion of your results with Kihns and Pluznick 2017.</w:t>
@@ -74,8 +76,6 @@
         </w:rPr>
         <w:t>when the mice are obese. However with Sequences 2 and 6, there were minimal changes in gene regulation no matter the fatness of the mouse. This indicates Sequences 2 and 6 may not play a role in the general state of health of the mice.</w:t>
       </w:r>
-      <w:bookmarkStart w:id="0" w:name="_GoBack"/>
-      <w:bookmarkEnd w:id="0"/>
     </w:p>
     <w:p>
       <w:pPr>
@@ -85,15 +85,157 @@
         <w:jc w:val="both"/>
         <w:rPr>
           <w:rFonts w:ascii="Helvetica" w:hAnsi="Helvetica"/>
-          <w:color w:val="24292E"/>
-        </w:rPr>
-      </w:pPr>
-      <w:r>
-        <w:rPr>
-          <w:rFonts w:ascii="Helvetica" w:hAnsi="Helvetica"/>
+          <w:b/>
+          <w:color w:val="24292E"/>
+        </w:rPr>
+      </w:pPr>
+      <w:r>
+        <w:rPr>
+          <w:rFonts w:ascii="Helvetica" w:hAnsi="Helvetica"/>
+          <w:b/>
           <w:color w:val="24292E"/>
         </w:rPr>
         <w:t>B. Answers to short answer questions 1 &amp; 2</w:t>
+      </w:r>
+    </w:p>
+    <w:p>
+      <w:pPr>
+        <w:pStyle w:val="NormalWeb"/>
+        <w:numPr>
+          <w:ilvl w:val="0"/>
+          <w:numId w:val="2"/>
+        </w:numPr>
+        <w:shd w:val="clear" w:color="auto" w:fill="FFFFFF"/>
+        <w:spacing w:before="240" w:beforeAutospacing="0" w:after="240" w:afterAutospacing="0"/>
+        <w:jc w:val="both"/>
+        <w:rPr>
+          <w:rFonts w:ascii="Helvetica" w:hAnsi="Helvetica"/>
+          <w:color w:val="24292E"/>
+        </w:rPr>
+      </w:pPr>
+      <w:r>
+        <w:rPr>
+          <w:rFonts w:ascii="Helvetica" w:hAnsi="Helvetica"/>
+          <w:color w:val="24292E"/>
+        </w:rPr>
+        <w:t xml:space="preserve">Restricting to humans: Transcript 1: </w:t>
+      </w:r>
+      <w:r>
+        <w:rPr>
+          <w:rFonts w:ascii="Helvetica" w:hAnsi="Helvetica"/>
+          <w:color w:val="24292E"/>
+        </w:rPr>
+        <w:t>Highly similar sequences (megablast) (the optimize we used for this project) had 7 hits. With more dissimilar sequence (discontiguous megablast), there were 19 hits. With somewhat similar sequences (blastn), there were 73 hits. So the more “relaxed” our optimizing program selection was for alignment, the greater number of hits we got.</w:t>
+      </w:r>
+      <w:r>
+        <w:rPr>
+          <w:rFonts w:ascii="Helvetica" w:hAnsi="Helvetica"/>
+          <w:color w:val="24292E"/>
+        </w:rPr>
+        <w:br/>
+      </w:r>
+      <w:r>
+        <w:rPr>
+          <w:rFonts w:ascii="Helvetica" w:hAnsi="Helvetica"/>
+          <w:color w:val="24292E"/>
+        </w:rPr>
+        <w:br/>
+        <w:t>Restricting to humans: Transcript 10:</w:t>
+      </w:r>
+      <w:r>
+        <w:rPr>
+          <w:rFonts w:ascii="Helvetica" w:hAnsi="Helvetica"/>
+          <w:color w:val="24292E"/>
+        </w:rPr>
+        <w:t xml:space="preserve"> </w:t>
+      </w:r>
+      <w:r>
+        <w:rPr>
+          <w:rFonts w:ascii="Helvetica" w:hAnsi="Helvetica"/>
+          <w:color w:val="24292E"/>
+        </w:rPr>
+        <w:t xml:space="preserve">Highly similar sequences (megablast) (the optimize we used for this project) had </w:t>
+      </w:r>
+      <w:r>
+        <w:rPr>
+          <w:rFonts w:ascii="Helvetica" w:hAnsi="Helvetica"/>
+          <w:color w:val="24292E"/>
+        </w:rPr>
+        <w:t>5</w:t>
+      </w:r>
+      <w:r>
+        <w:rPr>
+          <w:rFonts w:ascii="Helvetica" w:hAnsi="Helvetica"/>
+          <w:color w:val="24292E"/>
+        </w:rPr>
+        <w:t xml:space="preserve"> hits. With more dissimilar sequence (discontiguous megablast), there were 1</w:t>
+      </w:r>
+      <w:r>
+        <w:rPr>
+          <w:rFonts w:ascii="Helvetica" w:hAnsi="Helvetica"/>
+          <w:color w:val="24292E"/>
+        </w:rPr>
+        <w:t>2</w:t>
+      </w:r>
+      <w:r>
+        <w:rPr>
+          <w:rFonts w:ascii="Helvetica" w:hAnsi="Helvetica"/>
+          <w:color w:val="24292E"/>
+        </w:rPr>
+        <w:t xml:space="preserve"> hits. With somewhat similar sequences (blastn), there were </w:t>
+      </w:r>
+      <w:r>
+        <w:rPr>
+          <w:rFonts w:ascii="Helvetica" w:hAnsi="Helvetica"/>
+          <w:color w:val="24292E"/>
+        </w:rPr>
+        <w:t>32</w:t>
+      </w:r>
+      <w:r>
+        <w:rPr>
+          <w:rFonts w:ascii="Helvetica" w:hAnsi="Helvetica"/>
+          <w:color w:val="24292E"/>
+        </w:rPr>
+        <w:t xml:space="preserve"> hits. So the more “relaxed” our optimizing program selection was for alignment, t</w:t>
+      </w:r>
+      <w:bookmarkStart w:id="0" w:name="_GoBack"/>
+      <w:bookmarkEnd w:id="0"/>
+      <w:r>
+        <w:rPr>
+          <w:rFonts w:ascii="Helvetica" w:hAnsi="Helvetica"/>
+          <w:color w:val="24292E"/>
+        </w:rPr>
+        <w:t>he greater number of hits we got.</w:t>
+      </w:r>
+      <w:r>
+        <w:rPr>
+          <w:rFonts w:ascii="Helvetica" w:hAnsi="Helvetica"/>
+          <w:color w:val="24292E"/>
+        </w:rPr>
+        <w:br/>
+      </w:r>
+    </w:p>
+    <w:p>
+      <w:pPr>
+        <w:pStyle w:val="NormalWeb"/>
+        <w:numPr>
+          <w:ilvl w:val="0"/>
+          <w:numId w:val="2"/>
+        </w:numPr>
+        <w:shd w:val="clear" w:color="auto" w:fill="FFFFFF"/>
+        <w:spacing w:before="240" w:beforeAutospacing="0" w:after="240" w:afterAutospacing="0"/>
+        <w:jc w:val="both"/>
+        <w:rPr>
+          <w:rFonts w:ascii="Helvetica" w:hAnsi="Helvetica"/>
+          <w:color w:val="24292E"/>
+        </w:rPr>
+      </w:pPr>
+      <w:r>
+        <w:rPr>
+          <w:rFonts w:ascii="Helvetica" w:hAnsi="Helvetica"/>
+          <w:color w:val="24292E"/>
+        </w:rPr>
+        <w:t xml:space="preserve"> </w:t>
       </w:r>
     </w:p>
     <w:sectPr>
@@ -104,6 +246,192 @@
     </w:sectPr>
   </w:body>
 </w:document>
+</file>
+
+<file path=word/numbering.xml><?xml version="1.0" encoding="utf-8"?>
+<w:numbering xmlns:wpc="http://schemas.microsoft.com/office/word/2010/wordprocessingCanvas" xmlns:cx="http://schemas.microsoft.com/office/drawing/2014/chartex" xmlns:cx1="http://schemas.microsoft.com/office/drawing/2015/9/8/chartex" xmlns:cx2="http://schemas.microsoft.com/office/drawing/2015/10/21/chartex" xmlns:cx3="http://schemas.microsoft.com/office/drawing/2016/5/9/chartex" xmlns:cx4="http://schemas.microsoft.com/office/drawing/2016/5/10/chartex" xmlns:cx5="http://schemas.microsoft.com/office/drawing/2016/5/11/chartex" xmlns:cx6="http://schemas.microsoft.com/office/drawing/2016/5/12/chartex" xmlns:cx7="http://schemas.microsoft.com/office/drawing/2016/5/13/chartex" xmlns:cx8="http://schemas.microsoft.com/office/drawing/2016/5/14/chartex" xmlns:mc="http://schemas.openxmlformats.org/markup-compatibility/2006" xmlns:aink="http://schemas.microsoft.com/office/drawing/2016/ink" xmlns:am3d="http://schemas.microsoft.com/office/drawing/2017/model3d" xmlns:o="urn:schemas-microsoft-com:office:office" xmlns:r="http://schemas.openxmlformats.org/officeDocument/2006/relationships" xmlns:m="http://schemas.openxmlformats.org/officeDocument/2006/math" xmlns:v="urn:schemas-microsoft-com:vml" xmlns:wp14="http://schemas.microsoft.com/office/word/2010/wordprocessingDrawing" xmlns:wp="http://schemas.openxmlformats.org/drawingml/2006/wordprocessingDrawing" xmlns:w10="urn:schemas-microsoft-com:office:word" xmlns:w="http://schemas.openxmlformats.org/wordprocessingml/2006/main" xmlns:w14="http://schemas.microsoft.com/office/word/2010/wordml" xmlns:w15="http://schemas.microsoft.com/office/word/2012/wordml" xmlns:w16cid="http://schemas.microsoft.com/office/word/2016/wordml/cid" xmlns:w16se="http://schemas.microsoft.com/office/word/2015/wordml/symex" xmlns:wpg="http://schemas.microsoft.com/office/word/2010/wordprocessingGroup" xmlns:wpi="http://schemas.microsoft.com/office/word/2010/wordprocessingInk" xmlns:wne="http://schemas.microsoft.com/office/word/2006/wordml" xmlns:wps="http://schemas.microsoft.com/office/word/2010/wordprocessingShape" mc:Ignorable="w14 w15 w16se w16cid wp14">
+  <w:abstractNum w:abstractNumId="0" w15:restartNumberingAfterBreak="0">
+    <w:nsid w:val="6EA32260"/>
+    <w:multiLevelType w:val="hybridMultilevel"/>
+    <w:tmpl w:val="08EA4FFE"/>
+    <w:lvl w:ilvl="0" w:tplc="0409000F">
+      <w:start w:val="1"/>
+      <w:numFmt w:val="decimal"/>
+      <w:lvlText w:val="%1."/>
+      <w:lvlJc w:val="left"/>
+      <w:pPr>
+        <w:ind w:left="720" w:hanging="360"/>
+      </w:pPr>
+    </w:lvl>
+    <w:lvl w:ilvl="1" w:tplc="04090019" w:tentative="1">
+      <w:start w:val="1"/>
+      <w:numFmt w:val="lowerLetter"/>
+      <w:lvlText w:val="%2."/>
+      <w:lvlJc w:val="left"/>
+      <w:pPr>
+        <w:ind w:left="1440" w:hanging="360"/>
+      </w:pPr>
+    </w:lvl>
+    <w:lvl w:ilvl="2" w:tplc="0409001B" w:tentative="1">
+      <w:start w:val="1"/>
+      <w:numFmt w:val="lowerRoman"/>
+      <w:lvlText w:val="%3."/>
+      <w:lvlJc w:val="right"/>
+      <w:pPr>
+        <w:ind w:left="2160" w:hanging="180"/>
+      </w:pPr>
+    </w:lvl>
+    <w:lvl w:ilvl="3" w:tplc="0409000F" w:tentative="1">
+      <w:start w:val="1"/>
+      <w:numFmt w:val="decimal"/>
+      <w:lvlText w:val="%4."/>
+      <w:lvlJc w:val="left"/>
+      <w:pPr>
+        <w:ind w:left="2880" w:hanging="360"/>
+      </w:pPr>
+    </w:lvl>
+    <w:lvl w:ilvl="4" w:tplc="04090019" w:tentative="1">
+      <w:start w:val="1"/>
+      <w:numFmt w:val="lowerLetter"/>
+      <w:lvlText w:val="%5."/>
+      <w:lvlJc w:val="left"/>
+      <w:pPr>
+        <w:ind w:left="3600" w:hanging="360"/>
+      </w:pPr>
+    </w:lvl>
+    <w:lvl w:ilvl="5" w:tplc="0409001B" w:tentative="1">
+      <w:start w:val="1"/>
+      <w:numFmt w:val="lowerRoman"/>
+      <w:lvlText w:val="%6."/>
+      <w:lvlJc w:val="right"/>
+      <w:pPr>
+        <w:ind w:left="4320" w:hanging="180"/>
+      </w:pPr>
+    </w:lvl>
+    <w:lvl w:ilvl="6" w:tplc="0409000F" w:tentative="1">
+      <w:start w:val="1"/>
+      <w:numFmt w:val="decimal"/>
+      <w:lvlText w:val="%7."/>
+      <w:lvlJc w:val="left"/>
+      <w:pPr>
+        <w:ind w:left="5040" w:hanging="360"/>
+      </w:pPr>
+    </w:lvl>
+    <w:lvl w:ilvl="7" w:tplc="04090019" w:tentative="1">
+      <w:start w:val="1"/>
+      <w:numFmt w:val="lowerLetter"/>
+      <w:lvlText w:val="%8."/>
+      <w:lvlJc w:val="left"/>
+      <w:pPr>
+        <w:ind w:left="5760" w:hanging="360"/>
+      </w:pPr>
+    </w:lvl>
+    <w:lvl w:ilvl="8" w:tplc="0409001B" w:tentative="1">
+      <w:start w:val="1"/>
+      <w:numFmt w:val="lowerRoman"/>
+      <w:lvlText w:val="%9."/>
+      <w:lvlJc w:val="right"/>
+      <w:pPr>
+        <w:ind w:left="6480" w:hanging="180"/>
+      </w:pPr>
+    </w:lvl>
+  </w:abstractNum>
+  <w:abstractNum w:abstractNumId="1" w15:restartNumberingAfterBreak="0">
+    <w:nsid w:val="7D6C722F"/>
+    <w:multiLevelType w:val="hybridMultilevel"/>
+    <w:tmpl w:val="91C01420"/>
+    <w:lvl w:ilvl="0" w:tplc="0409000F">
+      <w:start w:val="1"/>
+      <w:numFmt w:val="decimal"/>
+      <w:lvlText w:val="%1."/>
+      <w:lvlJc w:val="left"/>
+      <w:pPr>
+        <w:ind w:left="720" w:hanging="360"/>
+      </w:pPr>
+      <w:rPr>
+        <w:rFonts w:hint="default"/>
+      </w:rPr>
+    </w:lvl>
+    <w:lvl w:ilvl="1" w:tplc="04090019" w:tentative="1">
+      <w:start w:val="1"/>
+      <w:numFmt w:val="lowerLetter"/>
+      <w:lvlText w:val="%2."/>
+      <w:lvlJc w:val="left"/>
+      <w:pPr>
+        <w:ind w:left="1440" w:hanging="360"/>
+      </w:pPr>
+    </w:lvl>
+    <w:lvl w:ilvl="2" w:tplc="0409001B" w:tentative="1">
+      <w:start w:val="1"/>
+      <w:numFmt w:val="lowerRoman"/>
+      <w:lvlText w:val="%3."/>
+      <w:lvlJc w:val="right"/>
+      <w:pPr>
+        <w:ind w:left="2160" w:hanging="180"/>
+      </w:pPr>
+    </w:lvl>
+    <w:lvl w:ilvl="3" w:tplc="0409000F" w:tentative="1">
+      <w:start w:val="1"/>
+      <w:numFmt w:val="decimal"/>
+      <w:lvlText w:val="%4."/>
+      <w:lvlJc w:val="left"/>
+      <w:pPr>
+        <w:ind w:left="2880" w:hanging="360"/>
+      </w:pPr>
+    </w:lvl>
+    <w:lvl w:ilvl="4" w:tplc="04090019" w:tentative="1">
+      <w:start w:val="1"/>
+      <w:numFmt w:val="lowerLetter"/>
+      <w:lvlText w:val="%5."/>
+      <w:lvlJc w:val="left"/>
+      <w:pPr>
+        <w:ind w:left="3600" w:hanging="360"/>
+      </w:pPr>
+    </w:lvl>
+    <w:lvl w:ilvl="5" w:tplc="0409001B" w:tentative="1">
+      <w:start w:val="1"/>
+      <w:numFmt w:val="lowerRoman"/>
+      <w:lvlText w:val="%6."/>
+      <w:lvlJc w:val="right"/>
+      <w:pPr>
+        <w:ind w:left="4320" w:hanging="180"/>
+      </w:pPr>
+    </w:lvl>
+    <w:lvl w:ilvl="6" w:tplc="0409000F" w:tentative="1">
+      <w:start w:val="1"/>
+      <w:numFmt w:val="decimal"/>
+      <w:lvlText w:val="%7."/>
+      <w:lvlJc w:val="left"/>
+      <w:pPr>
+        <w:ind w:left="5040" w:hanging="360"/>
+      </w:pPr>
+    </w:lvl>
+    <w:lvl w:ilvl="7" w:tplc="04090019" w:tentative="1">
+      <w:start w:val="1"/>
+      <w:numFmt w:val="lowerLetter"/>
+      <w:lvlText w:val="%8."/>
+      <w:lvlJc w:val="left"/>
+      <w:pPr>
+        <w:ind w:left="5760" w:hanging="360"/>
+      </w:pPr>
+    </w:lvl>
+    <w:lvl w:ilvl="8" w:tplc="0409001B" w:tentative="1">
+      <w:start w:val="1"/>
+      <w:numFmt w:val="lowerRoman"/>
+      <w:lvlText w:val="%9."/>
+      <w:lvlJc w:val="right"/>
+      <w:pPr>
+        <w:ind w:left="6480" w:hanging="180"/>
+      </w:pPr>
+    </w:lvl>
+  </w:abstractNum>
+  <w:num w:numId="1">
+    <w:abstractNumId w:val="0"/>
+  </w:num>
+  <w:num w:numId="2">
+    <w:abstractNumId w:val="1"/>
+  </w:num>
+</w:numbering>
 </file>
 
 <file path=word/styles.xml><?xml version="1.0" encoding="utf-8"?>

</xml_diff>

<commit_message>
AHHHH. Some updates and comments
</commit_message>
<xml_diff>
--- a/ToSubmit/Pt8_Word/Pt8_ShortAns.docx
+++ b/ToSubmit/Pt8_Word/Pt8_ShortAns.docx
@@ -20,7 +20,61 @@
           <w:b/>
           <w:color w:val="24292E"/>
         </w:rPr>
-        <w:t>A. The qualitative comparsion of your results with Kihns and Pluznick 2017.</w:t>
+        <w:t xml:space="preserve">A. The qualitative </w:t>
+      </w:r>
+      <w:proofErr w:type="spellStart"/>
+      <w:r>
+        <w:rPr>
+          <w:rFonts w:ascii="Helvetica" w:hAnsi="Helvetica"/>
+          <w:b/>
+          <w:color w:val="24292E"/>
+        </w:rPr>
+        <w:t>comparsion</w:t>
+      </w:r>
+      <w:proofErr w:type="spellEnd"/>
+      <w:r>
+        <w:rPr>
+          <w:rFonts w:ascii="Helvetica" w:hAnsi="Helvetica"/>
+          <w:b/>
+          <w:color w:val="24292E"/>
+        </w:rPr>
+        <w:t xml:space="preserve"> of your results with </w:t>
+      </w:r>
+      <w:proofErr w:type="spellStart"/>
+      <w:r>
+        <w:rPr>
+          <w:rFonts w:ascii="Helvetica" w:hAnsi="Helvetica"/>
+          <w:b/>
+          <w:color w:val="24292E"/>
+        </w:rPr>
+        <w:t>Kihns</w:t>
+      </w:r>
+      <w:proofErr w:type="spellEnd"/>
+      <w:r>
+        <w:rPr>
+          <w:rFonts w:ascii="Helvetica" w:hAnsi="Helvetica"/>
+          <w:b/>
+          <w:color w:val="24292E"/>
+        </w:rPr>
+        <w:t xml:space="preserve"> and </w:t>
+      </w:r>
+      <w:proofErr w:type="spellStart"/>
+      <w:r>
+        <w:rPr>
+          <w:rFonts w:ascii="Helvetica" w:hAnsi="Helvetica"/>
+          <w:b/>
+          <w:color w:val="24292E"/>
+        </w:rPr>
+        <w:t>Pluznick</w:t>
+      </w:r>
+      <w:proofErr w:type="spellEnd"/>
+      <w:r>
+        <w:rPr>
+          <w:rFonts w:ascii="Helvetica" w:hAnsi="Helvetica"/>
+          <w:b/>
+          <w:color w:val="24292E"/>
+        </w:rPr>
+        <w:t xml:space="preserve"> 2017.</w:t>
       </w:r>
     </w:p>
     <w:p>
@@ -46,7 +100,23 @@
           <w:rFonts w:ascii="Helvetica" w:hAnsi="Helvetica"/>
           <w:color w:val="24292E"/>
         </w:rPr>
-        <w:t xml:space="preserve">, agreeing with Kuhns and Pluznick (2017). </w:t>
+        <w:t xml:space="preserve">, agreeing with Kuhns and </w:t>
+      </w:r>
+      <w:proofErr w:type="spellStart"/>
+      <w:r>
+        <w:rPr>
+          <w:rFonts w:ascii="Helvetica" w:hAnsi="Helvetica"/>
+          <w:color w:val="24292E"/>
+        </w:rPr>
+        <w:t>Pluznick</w:t>
+      </w:r>
+      <w:proofErr w:type="spellEnd"/>
+      <w:r>
+        <w:rPr>
+          <w:rFonts w:ascii="Helvetica" w:hAnsi="Helvetica"/>
+          <w:color w:val="24292E"/>
+        </w:rPr>
+        <w:t xml:space="preserve"> (2017). </w:t>
       </w:r>
       <w:r>
         <w:rPr>
@@ -74,7 +144,23 @@
           <w:rFonts w:ascii="Helvetica" w:hAnsi="Helvetica"/>
           <w:color w:val="24292E"/>
         </w:rPr>
-        <w:t>when the mice are obese. However with Sequences 2 and 6, there were minimal changes in gene regulation no matter the fatness of the mouse. This indicates Sequences 2 and 6 may not play a role in the general state of health of the mice.</w:t>
+        <w:t xml:space="preserve">when the mice are obese. </w:t>
+      </w:r>
+      <w:proofErr w:type="gramStart"/>
+      <w:r>
+        <w:rPr>
+          <w:rFonts w:ascii="Helvetica" w:hAnsi="Helvetica"/>
+          <w:color w:val="24292E"/>
+        </w:rPr>
+        <w:t>However</w:t>
+      </w:r>
+      <w:proofErr w:type="gramEnd"/>
+      <w:r>
+        <w:rPr>
+          <w:rFonts w:ascii="Helvetica" w:hAnsi="Helvetica"/>
+          <w:color w:val="24292E"/>
+        </w:rPr>
+        <w:t xml:space="preserve"> with Sequences 2 and 6, there were minimal changes in gene regulation no matter the fatness of the mouse. This indicates Sequences 2 and 6 may not play a role in the general state of health of the mice.</w:t>
       </w:r>
     </w:p>
     <w:p>
@@ -125,7 +211,87 @@
           <w:rFonts w:ascii="Helvetica" w:hAnsi="Helvetica"/>
           <w:color w:val="24292E"/>
         </w:rPr>
-        <w:t>Highly similar sequences (megablast) (the optimize we used for this project) had 7 hits. With more dissimilar sequence (discontiguous megablast), there were 19 hits. With somewhat similar sequences (blastn), there were 73 hits. So the more “relaxed” our optimizing program selection was for alignment, the greater number of hits we got.</w:t>
+        <w:t>Highly similar sequences (</w:t>
+      </w:r>
+      <w:proofErr w:type="spellStart"/>
+      <w:r>
+        <w:rPr>
+          <w:rFonts w:ascii="Helvetica" w:hAnsi="Helvetica"/>
+          <w:color w:val="24292E"/>
+        </w:rPr>
+        <w:t>megablast</w:t>
+      </w:r>
+      <w:proofErr w:type="spellEnd"/>
+      <w:r>
+        <w:rPr>
+          <w:rFonts w:ascii="Helvetica" w:hAnsi="Helvetica"/>
+          <w:color w:val="24292E"/>
+        </w:rPr>
+        <w:t>) (the optimize we used for this project) had 7 hits. With more dissimilar sequence (</w:t>
+      </w:r>
+      <w:proofErr w:type="spellStart"/>
+      <w:r>
+        <w:rPr>
+          <w:rFonts w:ascii="Helvetica" w:hAnsi="Helvetica"/>
+          <w:color w:val="24292E"/>
+        </w:rPr>
+        <w:t>discontiguous</w:t>
+      </w:r>
+      <w:proofErr w:type="spellEnd"/>
+      <w:r>
+        <w:rPr>
+          <w:rFonts w:ascii="Helvetica" w:hAnsi="Helvetica"/>
+          <w:color w:val="24292E"/>
+        </w:rPr>
+        <w:t xml:space="preserve"> </w:t>
+      </w:r>
+      <w:proofErr w:type="spellStart"/>
+      <w:r>
+        <w:rPr>
+          <w:rFonts w:ascii="Helvetica" w:hAnsi="Helvetica"/>
+          <w:color w:val="24292E"/>
+        </w:rPr>
+        <w:t>megablast</w:t>
+      </w:r>
+      <w:proofErr w:type="spellEnd"/>
+      <w:r>
+        <w:rPr>
+          <w:rFonts w:ascii="Helvetica" w:hAnsi="Helvetica"/>
+          <w:color w:val="24292E"/>
+        </w:rPr>
+        <w:t>), there were 19 hits. With somewhat similar sequences (</w:t>
+      </w:r>
+      <w:proofErr w:type="spellStart"/>
+      <w:r>
+        <w:rPr>
+          <w:rFonts w:ascii="Helvetica" w:hAnsi="Helvetica"/>
+          <w:color w:val="24292E"/>
+        </w:rPr>
+        <w:t>blastn</w:t>
+      </w:r>
+      <w:proofErr w:type="spellEnd"/>
+      <w:r>
+        <w:rPr>
+          <w:rFonts w:ascii="Helvetica" w:hAnsi="Helvetica"/>
+          <w:color w:val="24292E"/>
+        </w:rPr>
+        <w:t xml:space="preserve">), there were 73 hits. </w:t>
+      </w:r>
+      <w:proofErr w:type="gramStart"/>
+      <w:r>
+        <w:rPr>
+          <w:rFonts w:ascii="Helvetica" w:hAnsi="Helvetica"/>
+          <w:color w:val="24292E"/>
+        </w:rPr>
+        <w:t>So</w:t>
+      </w:r>
+      <w:proofErr w:type="gramEnd"/>
+      <w:r>
+        <w:rPr>
+          <w:rFonts w:ascii="Helvetica" w:hAnsi="Helvetica"/>
+          <w:color w:val="24292E"/>
+        </w:rPr>
+        <w:t xml:space="preserve"> the more “relaxed” our optimizing program selection was for alignment, the greater number of hits we got.</w:t>
       </w:r>
       <w:r>
         <w:rPr>
@@ -154,7 +320,23 @@
           <w:rFonts w:ascii="Helvetica" w:hAnsi="Helvetica"/>
           <w:color w:val="24292E"/>
         </w:rPr>
-        <w:t xml:space="preserve">Highly similar sequences (megablast) (the optimize we used for this project) had </w:t>
+        <w:t>Highly similar sequences (</w:t>
+      </w:r>
+      <w:proofErr w:type="spellStart"/>
+      <w:r>
+        <w:rPr>
+          <w:rFonts w:ascii="Helvetica" w:hAnsi="Helvetica"/>
+          <w:color w:val="24292E"/>
+        </w:rPr>
+        <w:t>megablast</w:t>
+      </w:r>
+      <w:proofErr w:type="spellEnd"/>
+      <w:r>
+        <w:rPr>
+          <w:rFonts w:ascii="Helvetica" w:hAnsi="Helvetica"/>
+          <w:color w:val="24292E"/>
+        </w:rPr>
+        <w:t xml:space="preserve">) (the optimize we used for this project) had </w:t>
       </w:r>
       <w:r>
         <w:rPr>
@@ -168,7 +350,39 @@
           <w:rFonts w:ascii="Helvetica" w:hAnsi="Helvetica"/>
           <w:color w:val="24292E"/>
         </w:rPr>
-        <w:t xml:space="preserve"> hits. With more dissimilar sequence (discontiguous megablast), there were 1</w:t>
+        <w:t xml:space="preserve"> hits. With more dissimilar sequence (</w:t>
+      </w:r>
+      <w:proofErr w:type="spellStart"/>
+      <w:r>
+        <w:rPr>
+          <w:rFonts w:ascii="Helvetica" w:hAnsi="Helvetica"/>
+          <w:color w:val="24292E"/>
+        </w:rPr>
+        <w:t>discontiguous</w:t>
+      </w:r>
+      <w:proofErr w:type="spellEnd"/>
+      <w:r>
+        <w:rPr>
+          <w:rFonts w:ascii="Helvetica" w:hAnsi="Helvetica"/>
+          <w:color w:val="24292E"/>
+        </w:rPr>
+        <w:t xml:space="preserve"> </w:t>
+      </w:r>
+      <w:proofErr w:type="spellStart"/>
+      <w:r>
+        <w:rPr>
+          <w:rFonts w:ascii="Helvetica" w:hAnsi="Helvetica"/>
+          <w:color w:val="24292E"/>
+        </w:rPr>
+        <w:t>megablast</w:t>
+      </w:r>
+      <w:proofErr w:type="spellEnd"/>
+      <w:r>
+        <w:rPr>
+          <w:rFonts w:ascii="Helvetica" w:hAnsi="Helvetica"/>
+          <w:color w:val="24292E"/>
+        </w:rPr>
+        <w:t>), there were 1</w:t>
       </w:r>
       <w:r>
         <w:rPr>
@@ -182,7 +396,23 @@
           <w:rFonts w:ascii="Helvetica" w:hAnsi="Helvetica"/>
           <w:color w:val="24292E"/>
         </w:rPr>
-        <w:t xml:space="preserve"> hits. With somewhat similar sequences (blastn), there were </w:t>
+        <w:t xml:space="preserve"> hits. With somewhat similar sequences (</w:t>
+      </w:r>
+      <w:proofErr w:type="spellStart"/>
+      <w:r>
+        <w:rPr>
+          <w:rFonts w:ascii="Helvetica" w:hAnsi="Helvetica"/>
+          <w:color w:val="24292E"/>
+        </w:rPr>
+        <w:t>blastn</w:t>
+      </w:r>
+      <w:proofErr w:type="spellEnd"/>
+      <w:r>
+        <w:rPr>
+          <w:rFonts w:ascii="Helvetica" w:hAnsi="Helvetica"/>
+          <w:color w:val="24292E"/>
+        </w:rPr>
+        <w:t xml:space="preserve">), there were </w:t>
       </w:r>
       <w:r>
         <w:rPr>
@@ -196,16 +426,23 @@
           <w:rFonts w:ascii="Helvetica" w:hAnsi="Helvetica"/>
           <w:color w:val="24292E"/>
         </w:rPr>
-        <w:t xml:space="preserve"> hits. So the more “relaxed” our optimizing program selection was for alignment, t</w:t>
-      </w:r>
-      <w:bookmarkStart w:id="0" w:name="_GoBack"/>
-      <w:bookmarkEnd w:id="0"/>
-      <w:r>
-        <w:rPr>
-          <w:rFonts w:ascii="Helvetica" w:hAnsi="Helvetica"/>
-          <w:color w:val="24292E"/>
-        </w:rPr>
-        <w:t>he greater number of hits we got.</w:t>
+        <w:t xml:space="preserve"> hits. </w:t>
+      </w:r>
+      <w:proofErr w:type="gramStart"/>
+      <w:r>
+        <w:rPr>
+          <w:rFonts w:ascii="Helvetica" w:hAnsi="Helvetica"/>
+          <w:color w:val="24292E"/>
+        </w:rPr>
+        <w:t>So</w:t>
+      </w:r>
+      <w:proofErr w:type="gramEnd"/>
+      <w:r>
+        <w:rPr>
+          <w:rFonts w:ascii="Helvetica" w:hAnsi="Helvetica"/>
+          <w:color w:val="24292E"/>
+        </w:rPr>
+        <w:t xml:space="preserve"> the more “relaxed” our optimizing program selection was for alignment, the greater number of hits we got.</w:t>
       </w:r>
       <w:r>
         <w:rPr>
@@ -237,6 +474,31 @@
         </w:rPr>
         <w:t xml:space="preserve"> </w:t>
       </w:r>
+      <w:r>
+        <w:rPr>
+          <w:rFonts w:ascii="Helvetica" w:hAnsi="Helvetica"/>
+          <w:color w:val="24292E"/>
+        </w:rPr>
+        <w:t>Hypothesis: Greater number of hits with closer related species (</w:t>
+      </w:r>
+      <w:proofErr w:type="spellStart"/>
+      <w:r>
+        <w:rPr>
+          <w:rFonts w:ascii="Helvetica" w:hAnsi="Helvetica"/>
+          <w:color w:val="24292E"/>
+        </w:rPr>
+        <w:t>eg.</w:t>
+      </w:r>
+      <w:proofErr w:type="spellEnd"/>
+      <w:r>
+        <w:rPr>
+          <w:rFonts w:ascii="Helvetica" w:hAnsi="Helvetica"/>
+          <w:color w:val="24292E"/>
+        </w:rPr>
+        <w:t xml:space="preserve"> Greater number of hits with primates than non primates).</w:t>
+      </w:r>
+      <w:bookmarkStart w:id="0" w:name="_GoBack"/>
+      <w:bookmarkEnd w:id="0"/>
     </w:p>
     <w:sectPr>
       <w:pgSz w:w="12240" w:h="15840"/>

</xml_diff>

<commit_message>
Minor update to word doc
</commit_message>
<xml_diff>
--- a/ToSubmit/Pt8_Word/Pt8_ShortAns.docx
+++ b/ToSubmit/Pt8_Word/Pt8_ShortAns.docx
@@ -495,7 +495,49 @@
           <w:rFonts w:ascii="Helvetica" w:hAnsi="Helvetica"/>
           <w:color w:val="24292E"/>
         </w:rPr>
-        <w:t xml:space="preserve"> Greater number of hits with primates than non primates).</w:t>
+        <w:t xml:space="preserve"> Greater number of hits with primates than </w:t>
+      </w:r>
+      <w:proofErr w:type="spellStart"/>
+      <w:proofErr w:type="gramStart"/>
+      <w:r>
+        <w:rPr>
+          <w:rFonts w:ascii="Helvetica" w:hAnsi="Helvetica"/>
+          <w:color w:val="24292E"/>
+        </w:rPr>
+        <w:t>non primates</w:t>
+      </w:r>
+      <w:proofErr w:type="spellEnd"/>
+      <w:proofErr w:type="gramEnd"/>
+      <w:r>
+        <w:rPr>
+          <w:rFonts w:ascii="Helvetica" w:hAnsi="Helvetica"/>
+          <w:color w:val="24292E"/>
+        </w:rPr>
+        <w:t>).</w:t>
+      </w:r>
+      <w:r>
+        <w:rPr>
+          <w:rFonts w:ascii="Helvetica" w:hAnsi="Helvetica"/>
+          <w:color w:val="24292E"/>
+        </w:rPr>
+        <w:br/>
+        <w:t xml:space="preserve">Results: 0 hits for </w:t>
+      </w:r>
+      <w:proofErr w:type="spellStart"/>
+      <w:r>
+        <w:rPr>
+          <w:rFonts w:ascii="Helvetica" w:hAnsi="Helvetica"/>
+          <w:color w:val="24292E"/>
+        </w:rPr>
+        <w:t>non primate</w:t>
+      </w:r>
+      <w:proofErr w:type="spellEnd"/>
+      <w:r>
+        <w:rPr>
+          <w:rFonts w:ascii="Helvetica" w:hAnsi="Helvetica"/>
+          <w:color w:val="24292E"/>
+        </w:rPr>
+        <w:t xml:space="preserve"> taxa. 12 hits for primate taxa.</w:t>
       </w:r>
       <w:bookmarkStart w:id="0" w:name="_GoBack"/>
       <w:bookmarkEnd w:id="0"/>

</xml_diff>

<commit_message>
Okay, for real now. Last submit
</commit_message>
<xml_diff>
--- a/ToSubmit/Pt8_Word/Pt8_ShortAns.docx
+++ b/ToSubmit/Pt8_Word/Pt8_ShortAns.docx
@@ -144,7 +144,23 @@
           <w:rFonts w:ascii="Helvetica" w:hAnsi="Helvetica"/>
           <w:color w:val="24292E"/>
         </w:rPr>
-        <w:t>when the mice are obese. However with Sequences 2 and 6, there were minimal changes in gene regulation no matter the fatness of the mouse. This indicates Sequences 2 and 6 may not play a role in the general state of health of the mice.</w:t>
+        <w:t xml:space="preserve">when the mice are obese. </w:t>
+      </w:r>
+      <w:proofErr w:type="gramStart"/>
+      <w:r>
+        <w:rPr>
+          <w:rFonts w:ascii="Helvetica" w:hAnsi="Helvetica"/>
+          <w:color w:val="24292E"/>
+        </w:rPr>
+        <w:t>However</w:t>
+      </w:r>
+      <w:proofErr w:type="gramEnd"/>
+      <w:r>
+        <w:rPr>
+          <w:rFonts w:ascii="Helvetica" w:hAnsi="Helvetica"/>
+          <w:color w:val="24292E"/>
+        </w:rPr>
+        <w:t xml:space="preserve"> with Sequences 2 and 6, there were minimal changes in gene regulation no matter the fatness of the mouse. This indicates Sequences 2 and 6 may not play a role in the general state of health of the mice.</w:t>
       </w:r>
     </w:p>
     <w:p>
@@ -259,7 +275,37 @@
           <w:rFonts w:ascii="Helvetica" w:hAnsi="Helvetica"/>
           <w:color w:val="24292E"/>
         </w:rPr>
-        <w:t>), there were 73 hits. So the more “relaxed” our optimizing program selection was for alignment, the greater number of hits we got.</w:t>
+        <w:t xml:space="preserve">), there were 73 hits. </w:t>
+      </w:r>
+      <w:proofErr w:type="gramStart"/>
+      <w:r>
+        <w:rPr>
+          <w:rFonts w:ascii="Helvetica" w:hAnsi="Helvetica"/>
+          <w:color w:val="24292E"/>
+        </w:rPr>
+        <w:t>So</w:t>
+      </w:r>
+      <w:proofErr w:type="gramEnd"/>
+      <w:r>
+        <w:rPr>
+          <w:rFonts w:ascii="Helvetica" w:hAnsi="Helvetica"/>
+          <w:color w:val="24292E"/>
+        </w:rPr>
+        <w:t xml:space="preserve"> the more “relaxed” our optimizing program selection was for alignment, the greater number of hits </w:t>
+      </w:r>
+      <w:r>
+        <w:rPr>
+          <w:rFonts w:ascii="Helvetica" w:hAnsi="Helvetica"/>
+          <w:color w:val="24292E"/>
+        </w:rPr>
+        <w:t>were registered for the model</w:t>
+      </w:r>
+      <w:r>
+        <w:rPr>
+          <w:rFonts w:ascii="Helvetica" w:hAnsi="Helvetica"/>
+          <w:color w:val="24292E"/>
+        </w:rPr>
+        <w:t>.</w:t>
       </w:r>
       <w:r>
         <w:rPr>
@@ -274,8 +320,54 @@
           <w:color w:val="24292E"/>
         </w:rPr>
         <w:br/>
-        <w:t>Restricting to humans: Transcript 10:</w:t>
-      </w:r>
+        <w:t xml:space="preserve">Restricting to humans: Transcript 10: </w:t>
+      </w:r>
+      <w:r>
+        <w:rPr>
+          <w:rFonts w:ascii="Helvetica" w:hAnsi="Helvetica"/>
+          <w:color w:val="24292E"/>
+        </w:rPr>
+        <w:t>Highly similar sequences (</w:t>
+      </w:r>
+      <w:proofErr w:type="spellStart"/>
+      <w:r>
+        <w:rPr>
+          <w:rFonts w:ascii="Helvetica" w:hAnsi="Helvetica"/>
+          <w:color w:val="24292E"/>
+        </w:rPr>
+        <w:t>megablast</w:t>
+      </w:r>
+      <w:proofErr w:type="spellEnd"/>
+      <w:r>
+        <w:rPr>
+          <w:rFonts w:ascii="Helvetica" w:hAnsi="Helvetica"/>
+          <w:color w:val="24292E"/>
+        </w:rPr>
+        <w:t xml:space="preserve">) (the optimize we used for this project) had </w:t>
+      </w:r>
+      <w:r>
+        <w:rPr>
+          <w:rFonts w:ascii="Helvetica" w:hAnsi="Helvetica"/>
+          <w:color w:val="24292E"/>
+        </w:rPr>
+        <w:t>5</w:t>
+      </w:r>
+      <w:r>
+        <w:rPr>
+          <w:rFonts w:ascii="Helvetica" w:hAnsi="Helvetica"/>
+          <w:color w:val="24292E"/>
+        </w:rPr>
+        <w:t xml:space="preserve"> hits. With more dissimilar sequence (</w:t>
+      </w:r>
+      <w:proofErr w:type="spellStart"/>
+      <w:r>
+        <w:rPr>
+          <w:rFonts w:ascii="Helvetica" w:hAnsi="Helvetica"/>
+          <w:color w:val="24292E"/>
+        </w:rPr>
+        <w:t>discontiguous</w:t>
+      </w:r>
+      <w:proofErr w:type="spellEnd"/>
       <w:r>
         <w:rPr>
           <w:rFonts w:ascii="Helvetica" w:hAnsi="Helvetica"/>
@@ -283,13 +375,6 @@
         </w:rPr>
         <w:t xml:space="preserve"> </w:t>
       </w:r>
-      <w:r>
-        <w:rPr>
-          <w:rFonts w:ascii="Helvetica" w:hAnsi="Helvetica"/>
-          <w:color w:val="24292E"/>
-        </w:rPr>
-        <w:t>Highly similar sequences (</w:t>
-      </w:r>
       <w:proofErr w:type="spellStart"/>
       <w:r>
         <w:rPr>
@@ -304,52 +389,6 @@
           <w:rFonts w:ascii="Helvetica" w:hAnsi="Helvetica"/>
           <w:color w:val="24292E"/>
         </w:rPr>
-        <w:t xml:space="preserve">) (the optimize we used for this project) had </w:t>
-      </w:r>
-      <w:r>
-        <w:rPr>
-          <w:rFonts w:ascii="Helvetica" w:hAnsi="Helvetica"/>
-          <w:color w:val="24292E"/>
-        </w:rPr>
-        <w:t>5</w:t>
-      </w:r>
-      <w:r>
-        <w:rPr>
-          <w:rFonts w:ascii="Helvetica" w:hAnsi="Helvetica"/>
-          <w:color w:val="24292E"/>
-        </w:rPr>
-        <w:t xml:space="preserve"> hits. With more dissimilar sequence (</w:t>
-      </w:r>
-      <w:proofErr w:type="spellStart"/>
-      <w:r>
-        <w:rPr>
-          <w:rFonts w:ascii="Helvetica" w:hAnsi="Helvetica"/>
-          <w:color w:val="24292E"/>
-        </w:rPr>
-        <w:t>discontiguous</w:t>
-      </w:r>
-      <w:proofErr w:type="spellEnd"/>
-      <w:r>
-        <w:rPr>
-          <w:rFonts w:ascii="Helvetica" w:hAnsi="Helvetica"/>
-          <w:color w:val="24292E"/>
-        </w:rPr>
-        <w:t xml:space="preserve"> </w:t>
-      </w:r>
-      <w:proofErr w:type="spellStart"/>
-      <w:r>
-        <w:rPr>
-          <w:rFonts w:ascii="Helvetica" w:hAnsi="Helvetica"/>
-          <w:color w:val="24292E"/>
-        </w:rPr>
-        <w:t>megablast</w:t>
-      </w:r>
-      <w:proofErr w:type="spellEnd"/>
-      <w:r>
-        <w:rPr>
-          <w:rFonts w:ascii="Helvetica" w:hAnsi="Helvetica"/>
-          <w:color w:val="24292E"/>
-        </w:rPr>
         <w:t>), there were 1</w:t>
       </w:r>
       <w:r>
@@ -394,8 +433,24 @@
           <w:rFonts w:ascii="Helvetica" w:hAnsi="Helvetica"/>
           <w:color w:val="24292E"/>
         </w:rPr>
-        <w:t xml:space="preserve"> hits. So the more “relaxed” our optimizing program selection was for alignment, the greater number of hits we got.</w:t>
-      </w:r>
+        <w:t xml:space="preserve"> hits. So the more “relaxed” our optimizing program selection was for alignment, t</w:t>
+      </w:r>
+      <w:r>
+        <w:rPr>
+          <w:rFonts w:ascii="Helvetica" w:hAnsi="Helvetica"/>
+          <w:color w:val="24292E"/>
+        </w:rPr>
+        <w:t>he greater number of hits were registered for the model</w:t>
+      </w:r>
+      <w:r>
+        <w:rPr>
+          <w:rFonts w:ascii="Helvetica" w:hAnsi="Helvetica"/>
+          <w:color w:val="24292E"/>
+        </w:rPr>
+        <w:t>.</w:t>
+      </w:r>
+      <w:bookmarkStart w:id="0" w:name="_GoBack"/>
+      <w:bookmarkEnd w:id="0"/>
       <w:r>
         <w:rPr>
           <w:rFonts w:ascii="Helvetica" w:hAnsi="Helvetica"/>
@@ -450,6 +505,7 @@
         <w:t xml:space="preserve"> Greater number of hits with primates than </w:t>
       </w:r>
       <w:proofErr w:type="spellStart"/>
+      <w:proofErr w:type="gramStart"/>
       <w:r>
         <w:rPr>
           <w:rFonts w:ascii="Helvetica" w:hAnsi="Helvetica"/>
@@ -458,6 +514,7 @@
         <w:t>non primates</w:t>
       </w:r>
       <w:proofErr w:type="spellEnd"/>
+      <w:proofErr w:type="gramEnd"/>
       <w:r>
         <w:rPr>
           <w:rFonts w:ascii="Helvetica" w:hAnsi="Helvetica"/>
@@ -586,14 +643,21 @@
         </w:rPr>
         <w:br/>
       </w:r>
-      <w:bookmarkStart w:id="0" w:name="_GoBack"/>
-      <w:bookmarkEnd w:id="0"/>
-      <w:r>
-        <w:rPr>
-          <w:rFonts w:ascii="Helvetica" w:hAnsi="Helvetica"/>
-          <w:color w:val="24292E"/>
-        </w:rPr>
-        <w:t>Thus our hypothesis is supported.</w:t>
+      <w:proofErr w:type="gramStart"/>
+      <w:r>
+        <w:rPr>
+          <w:rFonts w:ascii="Helvetica" w:hAnsi="Helvetica"/>
+          <w:color w:val="24292E"/>
+        </w:rPr>
+        <w:t>Thus</w:t>
+      </w:r>
+      <w:proofErr w:type="gramEnd"/>
+      <w:r>
+        <w:rPr>
+          <w:rFonts w:ascii="Helvetica" w:hAnsi="Helvetica"/>
+          <w:color w:val="24292E"/>
+        </w:rPr>
+        <w:t xml:space="preserve"> our hypothesis is supported.</w:t>
       </w:r>
     </w:p>
     <w:sectPr>

</xml_diff>